<commit_message>
Filled out waiver form
</commit_message>
<xml_diff>
--- a/WGU/Task1/Capstone Waiver.docx
+++ b/WGU/Task1/Capstone Waiver.docx
@@ -1,9 +1,7 @@
 
 <file path=word/document.xml><?xml version="1.0" encoding="utf-8"?>
-<w:document xmlns:wpc="http://schemas.microsoft.com/office/word/2010/wordprocessingCanvas" xmlns:cx="http://schemas.microsoft.com/office/drawing/2014/chartex" xmlns:cx1="http://schemas.microsoft.com/office/drawing/2015/9/8/chartex" xmlns:mc="http://schemas.openxmlformats.org/markup-compatibility/2006" xmlns:o="urn:schemas-microsoft-com:office:office" xmlns:r="http://schemas.openxmlformats.org/officeDocument/2006/relationships" xmlns:m="http://schemas.openxmlformats.org/officeDocument/2006/math" xmlns:v="urn:schemas-microsoft-com:vml" xmlns:wp14="http://schemas.microsoft.com/office/word/2010/wordprocessingDrawing" xmlns:wp="http://schemas.openxmlformats.org/drawingml/2006/wordprocessingDrawing" xmlns:w10="urn:schemas-microsoft-com:office:word" xmlns:w="http://schemas.openxmlformats.org/wordprocessingml/2006/main" xmlns:w14="http://schemas.microsoft.com/office/word/2010/wordml" xmlns:w15="http://schemas.microsoft.com/office/word/2012/wordml" xmlns:w16se="http://schemas.microsoft.com/office/word/2015/wordml/symex" xmlns:wpg="http://schemas.microsoft.com/office/word/2010/wordprocessingGroup" xmlns:wpi="http://schemas.microsoft.com/office/word/2010/wordprocessingInk" xmlns:wne="http://schemas.microsoft.com/office/word/2006/wordml" xmlns:wps="http://schemas.microsoft.com/office/word/2010/wordprocessingShape" mc:Ignorable="w14 w15 w16se wp14">
+<w:document xmlns:wpc="http://schemas.microsoft.com/office/word/2010/wordprocessingCanvas" xmlns:cx="http://schemas.microsoft.com/office/drawing/2014/chartex" xmlns:cx1="http://schemas.microsoft.com/office/drawing/2015/9/8/chartex" xmlns:cx2="http://schemas.microsoft.com/office/drawing/2015/10/21/chartex" xmlns:cx3="http://schemas.microsoft.com/office/drawing/2016/5/9/chartex" xmlns:cx4="http://schemas.microsoft.com/office/drawing/2016/5/10/chartex" xmlns:cx5="http://schemas.microsoft.com/office/drawing/2016/5/11/chartex" xmlns:cx6="http://schemas.microsoft.com/office/drawing/2016/5/12/chartex" xmlns:cx7="http://schemas.microsoft.com/office/drawing/2016/5/13/chartex" xmlns:cx8="http://schemas.microsoft.com/office/drawing/2016/5/14/chartex" xmlns:mc="http://schemas.openxmlformats.org/markup-compatibility/2006" xmlns:aink="http://schemas.microsoft.com/office/drawing/2016/ink" xmlns:am3d="http://schemas.microsoft.com/office/drawing/2017/model3d" xmlns:o="urn:schemas-microsoft-com:office:office" xmlns:r="http://schemas.openxmlformats.org/officeDocument/2006/relationships" xmlns:m="http://schemas.openxmlformats.org/officeDocument/2006/math" xmlns:v="urn:schemas-microsoft-com:vml" xmlns:wp14="http://schemas.microsoft.com/office/word/2010/wordprocessingDrawing" xmlns:wp="http://schemas.openxmlformats.org/drawingml/2006/wordprocessingDrawing" xmlns:w10="urn:schemas-microsoft-com:office:word" xmlns:w="http://schemas.openxmlformats.org/wordprocessingml/2006/main" xmlns:w14="http://schemas.microsoft.com/office/word/2010/wordml" xmlns:w15="http://schemas.microsoft.com/office/word/2012/wordml" xmlns:w16cid="http://schemas.microsoft.com/office/word/2016/wordml/cid" xmlns:w16se="http://schemas.microsoft.com/office/word/2015/wordml/symex" xmlns:wpg="http://schemas.microsoft.com/office/word/2010/wordprocessingGroup" xmlns:wpi="http://schemas.microsoft.com/office/word/2010/wordprocessingInk" xmlns:wne="http://schemas.microsoft.com/office/word/2006/wordml" xmlns:wps="http://schemas.microsoft.com/office/word/2010/wordprocessingShape" mc:Ignorable="w14 w15 w16se w16cid wp14">
   <w:body>
-    <w:bookmarkStart w:id="0" w:name="_GoBack"/>
-    <w:bookmarkEnd w:id="0"/>
     <w:p>
       <w:pPr>
         <w:tabs>
@@ -151,6 +149,110 @@
         </w:rPr>
         <w:t xml:space="preserve">Accordingly, in conducting your capstone project you are required to make one of the following declarations: </w:t>
       </w:r>
+    </w:p>
+    <w:p>
+      <w:pPr>
+        <w:autoSpaceDE w:val="0"/>
+        <w:autoSpaceDN w:val="0"/>
+        <w:adjustRightInd w:val="0"/>
+        <w:spacing w:after="0" w:line="240" w:lineRule="auto"/>
+        <w:ind w:left="0" w:firstLine="0"/>
+        <w:contextualSpacing/>
+        <w:rPr>
+          <w:rFonts w:ascii="TimesNewRomanPS-BoldMT" w:eastAsia="Times New Roman" w:hAnsi="TimesNewRomanPS-BoldMT" w:cs="TimesNewRomanPS-BoldMT"/>
+          <w:bCs/>
+          <w:color w:val="auto"/>
+          <w:sz w:val="24"/>
+          <w:szCs w:val="24"/>
+        </w:rPr>
+      </w:pPr>
+      <w:r>
+        <w:rPr>
+          <w:rFonts w:ascii="Wingdings" w:eastAsia="Times New Roman" w:hAnsi="Wingdings" w:cs="TimesNewRomanPS-BoldMT"/>
+          <w:bCs/>
+          <w:color w:val="auto"/>
+          <w:sz w:val="24"/>
+          <w:szCs w:val="24"/>
+        </w:rPr>
+        <w:t>ý</w:t>
+      </w:r>
+      <w:r>
+        <w:rPr>
+          <w:rFonts w:ascii="Wingdings" w:eastAsia="Times New Roman" w:hAnsi="Wingdings" w:cs="TimesNewRomanPS-BoldMT"/>
+          <w:bCs/>
+          <w:color w:val="auto"/>
+          <w:sz w:val="24"/>
+          <w:szCs w:val="24"/>
+        </w:rPr>
+        <w:t xml:space="preserve"> </w:t>
+      </w:r>
+      <w:r>
+        <w:rPr>
+          <w:rFonts w:ascii="TimesNewRomanPS-BoldMT" w:eastAsia="Times New Roman" w:hAnsi="TimesNewRomanPS-BoldMT" w:cs="TimesNewRomanPS-BoldMT"/>
+          <w:bCs/>
+          <w:color w:val="auto"/>
+          <w:sz w:val="24"/>
+          <w:szCs w:val="24"/>
+        </w:rPr>
+        <w:t xml:space="preserve">My capstone project is not based upon and does not include </w:t>
+      </w:r>
+      <w:r>
+        <w:rPr>
+          <w:rFonts w:ascii="TimesNewRomanPS-BoldMT" w:eastAsia="Times New Roman" w:hAnsi="TimesNewRomanPS-BoldMT" w:cs="TimesNewRomanPS-BoldMT"/>
+          <w:bCs/>
+          <w:color w:val="auto"/>
+          <w:sz w:val="24"/>
+          <w:szCs w:val="24"/>
+        </w:rPr>
+        <w:t>r</w:t>
+      </w:r>
+      <w:r>
+        <w:rPr>
+          <w:rFonts w:ascii="TimesNewRomanPS-BoldMT" w:eastAsia="Times New Roman" w:hAnsi="TimesNewRomanPS-BoldMT" w:cs="TimesNewRomanPS-BoldMT"/>
+          <w:bCs/>
+          <w:color w:val="auto"/>
+          <w:sz w:val="24"/>
+          <w:szCs w:val="24"/>
+        </w:rPr>
+        <w:t xml:space="preserve">estricted </w:t>
+      </w:r>
+      <w:r>
+        <w:rPr>
+          <w:rFonts w:ascii="TimesNewRomanPS-BoldMT" w:eastAsia="Times New Roman" w:hAnsi="TimesNewRomanPS-BoldMT" w:cs="TimesNewRomanPS-BoldMT"/>
+          <w:bCs/>
+          <w:color w:val="auto"/>
+          <w:sz w:val="24"/>
+          <w:szCs w:val="24"/>
+        </w:rPr>
+        <w:t>i</w:t>
+      </w:r>
+      <w:r>
+        <w:rPr>
+          <w:rFonts w:ascii="TimesNewRomanPS-BoldMT" w:eastAsia="Times New Roman" w:hAnsi="TimesNewRomanPS-BoldMT" w:cs="TimesNewRomanPS-BoldMT"/>
+          <w:bCs/>
+          <w:color w:val="auto"/>
+          <w:sz w:val="24"/>
+          <w:szCs w:val="24"/>
+        </w:rPr>
+        <w:t>nformation.</w:t>
+      </w:r>
+    </w:p>
+    <w:p>
+      <w:pPr>
+        <w:autoSpaceDE w:val="0"/>
+        <w:autoSpaceDN w:val="0"/>
+        <w:adjustRightInd w:val="0"/>
+        <w:spacing w:after="0" w:line="240" w:lineRule="auto"/>
+        <w:ind w:left="360" w:firstLine="0"/>
+        <w:contextualSpacing/>
+        <w:rPr>
+          <w:rFonts w:ascii="TimesNewRomanPS-BoldMT" w:eastAsia="Times New Roman" w:hAnsi="TimesNewRomanPS-BoldMT" w:cs="TimesNewRomanPS-BoldMT"/>
+          <w:bCs/>
+          <w:color w:val="auto"/>
+          <w:sz w:val="24"/>
+          <w:szCs w:val="24"/>
+        </w:rPr>
+      </w:pPr>
     </w:p>
     <w:p>
       <w:pPr>
@@ -179,94 +281,6 @@
           <w:sz w:val="24"/>
           <w:szCs w:val="24"/>
         </w:rPr>
-        <w:t xml:space="preserve">My capstone project is not based upon and does not include </w:t>
-      </w:r>
-      <w:r>
-        <w:rPr>
-          <w:rFonts w:ascii="TimesNewRomanPS-BoldMT" w:eastAsia="Times New Roman" w:hAnsi="TimesNewRomanPS-BoldMT" w:cs="TimesNewRomanPS-BoldMT"/>
-          <w:bCs/>
-          <w:color w:val="auto"/>
-          <w:sz w:val="24"/>
-          <w:szCs w:val="24"/>
-        </w:rPr>
-        <w:t>r</w:t>
-      </w:r>
-      <w:r>
-        <w:rPr>
-          <w:rFonts w:ascii="TimesNewRomanPS-BoldMT" w:eastAsia="Times New Roman" w:hAnsi="TimesNewRomanPS-BoldMT" w:cs="TimesNewRomanPS-BoldMT"/>
-          <w:bCs/>
-          <w:color w:val="auto"/>
-          <w:sz w:val="24"/>
-          <w:szCs w:val="24"/>
-        </w:rPr>
-        <w:t xml:space="preserve">estricted </w:t>
-      </w:r>
-      <w:r>
-        <w:rPr>
-          <w:rFonts w:ascii="TimesNewRomanPS-BoldMT" w:eastAsia="Times New Roman" w:hAnsi="TimesNewRomanPS-BoldMT" w:cs="TimesNewRomanPS-BoldMT"/>
-          <w:bCs/>
-          <w:color w:val="auto"/>
-          <w:sz w:val="24"/>
-          <w:szCs w:val="24"/>
-        </w:rPr>
-        <w:t>i</w:t>
-      </w:r>
-      <w:r>
-        <w:rPr>
-          <w:rFonts w:ascii="TimesNewRomanPS-BoldMT" w:eastAsia="Times New Roman" w:hAnsi="TimesNewRomanPS-BoldMT" w:cs="TimesNewRomanPS-BoldMT"/>
-          <w:bCs/>
-          <w:color w:val="auto"/>
-          <w:sz w:val="24"/>
-          <w:szCs w:val="24"/>
-        </w:rPr>
-        <w:t>nformation.</w:t>
-      </w:r>
-    </w:p>
-    <w:p>
-      <w:pPr>
-        <w:autoSpaceDE w:val="0"/>
-        <w:autoSpaceDN w:val="0"/>
-        <w:adjustRightInd w:val="0"/>
-        <w:spacing w:after="0" w:line="240" w:lineRule="auto"/>
-        <w:ind w:left="360" w:firstLine="0"/>
-        <w:contextualSpacing/>
-        <w:rPr>
-          <w:rFonts w:ascii="TimesNewRomanPS-BoldMT" w:eastAsia="Times New Roman" w:hAnsi="TimesNewRomanPS-BoldMT" w:cs="TimesNewRomanPS-BoldMT"/>
-          <w:bCs/>
-          <w:color w:val="auto"/>
-          <w:sz w:val="24"/>
-          <w:szCs w:val="24"/>
-        </w:rPr>
-      </w:pPr>
-    </w:p>
-    <w:p>
-      <w:pPr>
-        <w:numPr>
-          <w:ilvl w:val="0"/>
-          <w:numId w:val="4"/>
-        </w:numPr>
-        <w:autoSpaceDE w:val="0"/>
-        <w:autoSpaceDN w:val="0"/>
-        <w:adjustRightInd w:val="0"/>
-        <w:spacing w:after="0" w:line="240" w:lineRule="auto"/>
-        <w:contextualSpacing/>
-        <w:rPr>
-          <w:rFonts w:ascii="TimesNewRomanPS-BoldMT" w:eastAsia="Times New Roman" w:hAnsi="TimesNewRomanPS-BoldMT" w:cs="TimesNewRomanPS-BoldMT"/>
-          <w:bCs/>
-          <w:color w:val="auto"/>
-          <w:sz w:val="24"/>
-          <w:szCs w:val="24"/>
-        </w:rPr>
-      </w:pPr>
-      <w:r>
-        <w:rPr>
-          <w:rFonts w:ascii="TimesNewRomanPS-BoldMT" w:eastAsia="Times New Roman" w:hAnsi="TimesNewRomanPS-BoldMT" w:cs="TimesNewRomanPS-BoldMT"/>
-          <w:bCs/>
-          <w:color w:val="auto"/>
-          <w:sz w:val="24"/>
-          <w:szCs w:val="24"/>
-        </w:rPr>
-        <w:lastRenderedPageBreak/>
         <w:t xml:space="preserve">My capstone project is based upon and/or includes </w:t>
       </w:r>
       <w:r>
@@ -525,7 +539,7 @@
               </wp:anchor>
             </w:drawing>
           </mc:Choice>
-          <mc:Fallback xmlns:w16cid="http://schemas.microsoft.com/office/word/2016/wordml/cid" xmlns:am3d="http://schemas.microsoft.com/office/drawing/2017/model3d" xmlns:aink="http://schemas.microsoft.com/office/drawing/2016/ink" xmlns:cx8="http://schemas.microsoft.com/office/drawing/2016/5/14/chartex" xmlns:cx7="http://schemas.microsoft.com/office/drawing/2016/5/13/chartex" xmlns:cx6="http://schemas.microsoft.com/office/drawing/2016/5/12/chartex" xmlns:cx5="http://schemas.microsoft.com/office/drawing/2016/5/11/chartex" xmlns:cx4="http://schemas.microsoft.com/office/drawing/2016/5/10/chartex" xmlns:cx3="http://schemas.microsoft.com/office/drawing/2016/5/9/chartex" xmlns:cx2="http://schemas.microsoft.com/office/drawing/2015/10/21/chartex" xmlns:mv="urn:schemas-microsoft-com:mac:vml" xmlns:mo="http://schemas.microsoft.com/office/mac/office/2008/main">
+          <mc:Fallback xmlns:mo="http://schemas.microsoft.com/office/mac/office/2008/main" xmlns:mv="urn:schemas-microsoft-com:mac:vml">
             <w:pict>
               <v:shapetype w14:anchorId="260ED3BC" id="_x0000_t32" coordsize="21600,21600" o:spt="32" o:oned="t" path="m0,0l21600,21600e" filled="f">
                 <v:path arrowok="t" fillok="f" o:connecttype="none"/>
@@ -544,8 +558,20 @@
           <w:sz w:val="24"/>
           <w:szCs w:val="24"/>
         </w:rPr>
-        <w:t>&lt;Student Electronic or Original Ink Signature&gt;                                                 &lt; Date&gt;</w:t>
-      </w:r>
+        <w:t xml:space="preserve">                                                               </w:t>
+      </w:r>
+      <w:r>
+        <w:rPr>
+          <w:rFonts w:ascii="TimesNewRomanPS-BoldMT" w:eastAsia="Times New Roman" w:hAnsi="TimesNewRomanPS-BoldMT" w:cs="TimesNewRomanPS-BoldMT"/>
+          <w:bCs/>
+          <w:color w:val="auto"/>
+          <w:sz w:val="24"/>
+          <w:szCs w:val="24"/>
+        </w:rPr>
+        <w:t xml:space="preserve">                                                 </w:t>
+      </w:r>
+      <w:bookmarkStart w:id="0" w:name="_GoBack"/>
+      <w:bookmarkEnd w:id="0"/>
     </w:p>
     <w:p>
       <w:pPr>
@@ -1264,17 +1290,8 @@
 </w:document>
 </file>
 
-<file path=word/commentsIds.xml><?xml version="1.0" encoding="utf-8"?>
-<w16cid:commentsIds xmlns:wpc="http://schemas.microsoft.com/office/word/2010/wordprocessingCanvas" xmlns:cx="http://schemas.microsoft.com/office/drawing/2014/chartex" xmlns:cx1="http://schemas.microsoft.com/office/drawing/2015/9/8/chartex" xmlns:cx2="http://schemas.microsoft.com/office/drawing/2015/10/21/chartex" xmlns:cx3="http://schemas.microsoft.com/office/drawing/2016/5/9/chartex" xmlns:cx4="http://schemas.microsoft.com/office/drawing/2016/5/10/chartex" xmlns:cx5="http://schemas.microsoft.com/office/drawing/2016/5/11/chartex" xmlns:cx6="http://schemas.microsoft.com/office/drawing/2016/5/12/chartex" xmlns:cx7="http://schemas.microsoft.com/office/drawing/2016/5/13/chartex" xmlns:cx8="http://schemas.microsoft.com/office/drawing/2016/5/14/chartex" xmlns:mc="http://schemas.openxmlformats.org/markup-compatibility/2006" xmlns:aink="http://schemas.microsoft.com/office/drawing/2016/ink" xmlns:am3d="http://schemas.microsoft.com/office/drawing/2017/model3d" xmlns:o="urn:schemas-microsoft-com:office:office" xmlns:r="http://schemas.openxmlformats.org/officeDocument/2006/relationships" xmlns:m="http://schemas.openxmlformats.org/officeDocument/2006/math" xmlns:v="urn:schemas-microsoft-com:vml" xmlns:wp14="http://schemas.microsoft.com/office/word/2010/wordprocessingDrawing" xmlns:wp="http://schemas.openxmlformats.org/drawingml/2006/wordprocessingDrawing" xmlns:w10="urn:schemas-microsoft-com:office:word" xmlns:w="http://schemas.openxmlformats.org/wordprocessingml/2006/main" xmlns:w14="http://schemas.microsoft.com/office/word/2010/wordml" xmlns:w15="http://schemas.microsoft.com/office/word/2012/wordml" xmlns:w16cid="http://schemas.microsoft.com/office/word/2016/wordml/cid" xmlns:w16se="http://schemas.microsoft.com/office/word/2015/wordml/symex" xmlns:wpg="http://schemas.microsoft.com/office/word/2010/wordprocessingGroup" xmlns:wpi="http://schemas.microsoft.com/office/word/2010/wordprocessingInk" xmlns:wne="http://schemas.microsoft.com/office/word/2006/wordml" xmlns:wps="http://schemas.microsoft.com/office/word/2010/wordprocessingShape" mc:Ignorable="w14 w15 w16se w16cid wp14">
-  <w16cid:commentId w16cid:paraId="1B75E889" w16cid:durableId="1D46AF82"/>
-  <w16cid:commentId w16cid:paraId="17E18BB7" w16cid:durableId="1D46AFB3"/>
-  <w16cid:commentId w16cid:paraId="25EFD249" w16cid:durableId="1D46AF83"/>
-  <w16cid:commentId w16cid:paraId="2CD56A38" w16cid:durableId="1D46AFAC"/>
-</w16cid:commentsIds>
-</file>
-
 <file path=word/numbering.xml><?xml version="1.0" encoding="utf-8"?>
-<w:numbering xmlns:wpc="http://schemas.microsoft.com/office/word/2010/wordprocessingCanvas" xmlns:cx="http://schemas.microsoft.com/office/drawing/2014/chartex" xmlns:cx1="http://schemas.microsoft.com/office/drawing/2015/9/8/chartex" xmlns:mc="http://schemas.openxmlformats.org/markup-compatibility/2006" xmlns:o="urn:schemas-microsoft-com:office:office" xmlns:r="http://schemas.openxmlformats.org/officeDocument/2006/relationships" xmlns:m="http://schemas.openxmlformats.org/officeDocument/2006/math" xmlns:v="urn:schemas-microsoft-com:vml" xmlns:wp14="http://schemas.microsoft.com/office/word/2010/wordprocessingDrawing" xmlns:wp="http://schemas.openxmlformats.org/drawingml/2006/wordprocessingDrawing" xmlns:w10="urn:schemas-microsoft-com:office:word" xmlns:w="http://schemas.openxmlformats.org/wordprocessingml/2006/main" xmlns:w14="http://schemas.microsoft.com/office/word/2010/wordml" xmlns:w15="http://schemas.microsoft.com/office/word/2012/wordml" xmlns:w16se="http://schemas.microsoft.com/office/word/2015/wordml/symex" xmlns:wpg="http://schemas.microsoft.com/office/word/2010/wordprocessingGroup" xmlns:wpi="http://schemas.microsoft.com/office/word/2010/wordprocessingInk" xmlns:wne="http://schemas.microsoft.com/office/word/2006/wordml" xmlns:wps="http://schemas.microsoft.com/office/word/2010/wordprocessingShape" mc:Ignorable="w14 w15 w16se wp14">
+<w:numbering xmlns:wpc="http://schemas.microsoft.com/office/word/2010/wordprocessingCanvas" xmlns:cx="http://schemas.microsoft.com/office/drawing/2014/chartex" xmlns:cx1="http://schemas.microsoft.com/office/drawing/2015/9/8/chartex" xmlns:cx2="http://schemas.microsoft.com/office/drawing/2015/10/21/chartex" xmlns:cx3="http://schemas.microsoft.com/office/drawing/2016/5/9/chartex" xmlns:cx4="http://schemas.microsoft.com/office/drawing/2016/5/10/chartex" xmlns:cx5="http://schemas.microsoft.com/office/drawing/2016/5/11/chartex" xmlns:cx6="http://schemas.microsoft.com/office/drawing/2016/5/12/chartex" xmlns:cx7="http://schemas.microsoft.com/office/drawing/2016/5/13/chartex" xmlns:cx8="http://schemas.microsoft.com/office/drawing/2016/5/14/chartex" xmlns:mc="http://schemas.openxmlformats.org/markup-compatibility/2006" xmlns:aink="http://schemas.microsoft.com/office/drawing/2016/ink" xmlns:am3d="http://schemas.microsoft.com/office/drawing/2017/model3d" xmlns:o="urn:schemas-microsoft-com:office:office" xmlns:r="http://schemas.openxmlformats.org/officeDocument/2006/relationships" xmlns:m="http://schemas.openxmlformats.org/officeDocument/2006/math" xmlns:v="urn:schemas-microsoft-com:vml" xmlns:wp14="http://schemas.microsoft.com/office/word/2010/wordprocessingDrawing" xmlns:wp="http://schemas.openxmlformats.org/drawingml/2006/wordprocessingDrawing" xmlns:w10="urn:schemas-microsoft-com:office:word" xmlns:w="http://schemas.openxmlformats.org/wordprocessingml/2006/main" xmlns:w14="http://schemas.microsoft.com/office/word/2010/wordml" xmlns:w15="http://schemas.microsoft.com/office/word/2012/wordml" xmlns:w16cid="http://schemas.microsoft.com/office/word/2016/wordml/cid" xmlns:w16se="http://schemas.microsoft.com/office/word/2015/wordml/symex" xmlns:wpg="http://schemas.microsoft.com/office/word/2010/wordprocessingGroup" xmlns:wpi="http://schemas.microsoft.com/office/word/2010/wordprocessingInk" xmlns:wne="http://schemas.microsoft.com/office/word/2006/wordml" xmlns:wps="http://schemas.microsoft.com/office/word/2010/wordprocessingShape" mc:Ignorable="w14 w15 w16se w16cid wp14">
   <w:abstractNum w:abstractNumId="0" w15:restartNumberingAfterBreak="0">
     <w:nsid w:val="1BA078E8"/>
     <w:multiLevelType w:val="hybridMultilevel"/>
@@ -2070,7 +2087,7 @@
 </file>
 
 <file path=word/styles.xml><?xml version="1.0" encoding="utf-8"?>
-<w:styles xmlns:mc="http://schemas.openxmlformats.org/markup-compatibility/2006" xmlns:r="http://schemas.openxmlformats.org/officeDocument/2006/relationships" xmlns:w="http://schemas.openxmlformats.org/wordprocessingml/2006/main" xmlns:w14="http://schemas.microsoft.com/office/word/2010/wordml" xmlns:w15="http://schemas.microsoft.com/office/word/2012/wordml" xmlns:w16se="http://schemas.microsoft.com/office/word/2015/wordml/symex" mc:Ignorable="w14 w15 w16se">
+<w:styles xmlns:mc="http://schemas.openxmlformats.org/markup-compatibility/2006" xmlns:r="http://schemas.openxmlformats.org/officeDocument/2006/relationships" xmlns:w="http://schemas.openxmlformats.org/wordprocessingml/2006/main" xmlns:w14="http://schemas.microsoft.com/office/word/2010/wordml" xmlns:w15="http://schemas.microsoft.com/office/word/2012/wordml" xmlns:w16cid="http://schemas.microsoft.com/office/word/2016/wordml/cid" xmlns:w16se="http://schemas.microsoft.com/office/word/2015/wordml/symex" mc:Ignorable="w14 w15 w16se w16cid">
   <w:docDefaults>
     <w:rPrDefault>
       <w:rPr>
@@ -2086,7 +2103,7 @@
       </w:pPr>
     </w:pPrDefault>
   </w:docDefaults>
-  <w:latentStyles w:defLockedState="0" w:defUIPriority="99" w:defSemiHidden="0" w:defUnhideWhenUsed="0" w:defQFormat="0" w:count="371">
+  <w:latentStyles w:defLockedState="0" w:defUIPriority="99" w:defSemiHidden="0" w:defUnhideWhenUsed="0" w:defQFormat="0" w:count="376">
     <w:lsdException w:name="Normal" w:uiPriority="0" w:qFormat="1"/>
     <w:lsdException w:name="heading 1" w:uiPriority="9" w:qFormat="1"/>
     <w:lsdException w:name="heading 2" w:semiHidden="1" w:uiPriority="9" w:unhideWhenUsed="1" w:qFormat="1"/>
@@ -2192,7 +2209,6 @@
     <w:lsdException w:name="HTML Sample" w:semiHidden="1" w:unhideWhenUsed="1"/>
     <w:lsdException w:name="HTML Typewriter" w:semiHidden="1" w:unhideWhenUsed="1"/>
     <w:lsdException w:name="HTML Variable" w:semiHidden="1" w:unhideWhenUsed="1"/>
-    <w:lsdException w:name="Normal Table" w:semiHidden="1" w:unhideWhenUsed="1"/>
     <w:lsdException w:name="annotation subject" w:semiHidden="1" w:unhideWhenUsed="1"/>
     <w:lsdException w:name="No List" w:semiHidden="1" w:unhideWhenUsed="1"/>
     <w:lsdException w:name="Outline List 1" w:semiHidden="1" w:unhideWhenUsed="1"/>
@@ -2235,11 +2251,8 @@
     <w:lsdException w:name="Table Contemporary" w:semiHidden="1" w:unhideWhenUsed="1"/>
     <w:lsdException w:name="Table Elegant" w:semiHidden="1" w:unhideWhenUsed="1"/>
     <w:lsdException w:name="Table Professional" w:semiHidden="1" w:unhideWhenUsed="1"/>
-    <w:lsdException w:name="Table Subtle 1" w:semiHidden="1" w:unhideWhenUsed="1"/>
     <w:lsdException w:name="Table Subtle 2" w:semiHidden="1" w:unhideWhenUsed="1"/>
     <w:lsdException w:name="Table Web 1" w:semiHidden="1" w:unhideWhenUsed="1"/>
-    <w:lsdException w:name="Table Web 2" w:semiHidden="1" w:unhideWhenUsed="1"/>
-    <w:lsdException w:name="Table Web 3" w:semiHidden="1" w:unhideWhenUsed="1"/>
     <w:lsdException w:name="Balloon Text" w:semiHidden="1" w:unhideWhenUsed="1"/>
     <w:lsdException w:name="Table Grid" w:uiPriority="39"/>
     <w:lsdException w:name="Table Theme" w:semiHidden="1" w:unhideWhenUsed="1"/>
@@ -2458,6 +2471,11 @@
     <w:lsdException w:name="List Table 5 Dark Accent 6" w:uiPriority="50"/>
     <w:lsdException w:name="List Table 6 Colorful Accent 6" w:uiPriority="51"/>
     <w:lsdException w:name="List Table 7 Colorful Accent 6" w:uiPriority="52"/>
+    <w:lsdException w:name="Mention" w:semiHidden="1" w:unhideWhenUsed="1"/>
+    <w:lsdException w:name="Smart Hyperlink" w:semiHidden="1" w:unhideWhenUsed="1"/>
+    <w:lsdException w:name="Hashtag" w:semiHidden="1" w:unhideWhenUsed="1"/>
+    <w:lsdException w:name="Unresolved Mention" w:semiHidden="1" w:unhideWhenUsed="1"/>
+    <w:lsdException w:name="Smart Link" w:semiHidden="1" w:unhideWhenUsed="1"/>
   </w:latentStyles>
   <w:style w:type="paragraph" w:default="1" w:styleId="Normal">
     <w:name w:val="Normal"/>
@@ -2941,6 +2959,54 @@
 </file>
 
 <file path=customXml/item1.xml><?xml version="1.0" encoding="utf-8"?>
+<p:properties xmlns:p="http://schemas.microsoft.com/office/2006/metadata/properties" xmlns:xsi="http://www.w3.org/2001/XMLSchema-instance" xmlns:pc="http://schemas.microsoft.com/office/infopath/2007/PartnerControls">
+  <documentManagement>
+    <Vendor xmlns="0feec74c-ecc7-44c3-9c64-3623cf89ed41">In-house</Vendor>
+    <Course_x0020_title xmlns="0feec74c-ecc7-44c3-9c64-3623cf89ed41">IT Capstone Written Project</Course_x0020_title>
+    <Launch_x0020_Date xmlns="0feec74c-ecc7-44c3-9c64-3623cf89ed41">2016-03-01T07:00:00+00:00</Launch_x0020_Date>
+    <Discipline xmlns="0feec74c-ecc7-44c3-9c64-3623cf89ed41">IT</Discipline>
+    <Course_x0020_short_x0020_name xmlns="0feec74c-ecc7-44c3-9c64-3623cf89ed41" xsi:nil="true"/>
+    <SME xmlns="0feec74c-ecc7-44c3-9c64-3623cf89ed41" xsi:nil="true"/>
+    <Course_x0020_code xmlns="0feec74c-ecc7-44c3-9c64-3623cf89ed41">C868</Course_x0020_code>
+    <qrac xmlns="0feec74c-ecc7-44c3-9c64-3623cf89ed41" xsi:nil="true"/>
+    <Step_x0020_Completed xmlns="0feec74c-ecc7-44c3-9c64-3623cf89ed41">
+      <Value>N/A</Value>
+    </Step_x0020_Completed>
+    <Course_x0020_number xmlns="0feec74c-ecc7-44c3-9c64-3623cf89ed41" xsi:nil="true"/>
+    <d5fh xmlns="0feec74c-ecc7-44c3-9c64-3623cf89ed41" xsi:nil="true"/>
+    <Publication_x0020_Date xmlns="0feec74c-ecc7-44c3-9c64-3623cf89ed41">2016-02-01T07:00:00+00:00</Publication_x0020_Date>
+    <Assessment_x0020_Type xmlns="0feec74c-ecc7-44c3-9c64-3623cf89ed41">
+      <Value>Performance</Value>
+    </Assessment_x0020_Type>
+    <Editor0 xmlns="0feec74c-ecc7-44c3-9c64-3623cf89ed41">
+      <UserInfo>
+        <DisplayName>Stacey Wadsworth</DisplayName>
+        <AccountId>162</AccountId>
+        <AccountType/>
+      </UserInfo>
+    </Editor0>
+    <Doc_x0020_Type xmlns="0feec74c-ecc7-44c3-9c64-3623cf89ed41">
+      <Value>Attachment</Value>
+    </Doc_x0020_Type>
+    <Performance_x0020_Steps_x0020_Completed xmlns="0feec74c-ecc7-44c3-9c64-3623cf89ed41">
+      <Value>N/A</Value>
+    </Performance_x0020_Steps_x0020_Completed>
+    <_ip_UnifiedCompliancePolicyUIAction xmlns="http://schemas.microsoft.com/sharepoint/v3" xsi:nil="true"/>
+    <_ip_UnifiedCompliancePolicyProperties xmlns="http://schemas.microsoft.com/sharepoint/v3" xsi:nil="true"/>
+  </documentManagement>
+</p:properties>
+</file>
+
+<file path=customXml/item2.xml><?xml version="1.0" encoding="utf-8"?>
+<?mso-contentType ?>
+<FormTemplates xmlns="http://schemas.microsoft.com/sharepoint/v3/contenttype/forms">
+  <Display>DocumentLibraryForm</Display>
+  <Edit>DocumentLibraryForm</Edit>
+  <New>DocumentLibraryForm</New>
+</FormTemplates>
+</file>
+
+<file path=customXml/item3.xml><?xml version="1.0" encoding="utf-8"?>
 <ct:contentTypeSchema xmlns:ct="http://schemas.microsoft.com/office/2006/metadata/contentType" xmlns:ma="http://schemas.microsoft.com/office/2006/metadata/properties/metaAttributes" ct:_="" ma:_="" ma:contentTypeName="Document" ma:contentTypeID="0x010100C39F2A75005F2D43B30369DAED2CCB1C" ma:contentTypeVersion="40" ma:contentTypeDescription="Create a new document." ma:contentTypeScope="" ma:versionID="67abd11da167d8eab610c259a823e4c7">
   <xsd:schema xmlns:xsd="http://www.w3.org/2001/XMLSchema" xmlns:xs="http://www.w3.org/2001/XMLSchema" xmlns:p="http://schemas.microsoft.com/office/2006/metadata/properties" xmlns:ns1="http://schemas.microsoft.com/sharepoint/v3" xmlns:ns2="0feec74c-ecc7-44c3-9c64-3623cf89ed41" xmlns:ns3="1f707338-ea0f-4fe5-baee-59b996692b22" targetNamespace="http://schemas.microsoft.com/office/2006/metadata/properties" ma:root="true" ma:fieldsID="1d3ab84303ed41503c975572ff37e680" ns1:_="" ns2:_="" ns3:_="">
     <xsd:import namespace="http://schemas.microsoft.com/sharepoint/v3"/>
@@ -3378,59 +3444,30 @@
 </ct:contentTypeSchema>
 </file>
 
-<file path=customXml/item2.xml><?xml version="1.0" encoding="utf-8"?>
-<?mso-contentType ?>
-<FormTemplates xmlns="http://schemas.microsoft.com/sharepoint/v3/contenttype/forms">
-  <Display>DocumentLibraryForm</Display>
-  <Edit>DocumentLibraryForm</Edit>
-  <New>DocumentLibraryForm</New>
-</FormTemplates>
-</file>
-
-<file path=customXml/item3.xml><?xml version="1.0" encoding="utf-8"?>
-<p:properties xmlns:p="http://schemas.microsoft.com/office/2006/metadata/properties" xmlns:xsi="http://www.w3.org/2001/XMLSchema-instance" xmlns:pc="http://schemas.microsoft.com/office/infopath/2007/PartnerControls">
-  <documentManagement>
-    <Vendor xmlns="0feec74c-ecc7-44c3-9c64-3623cf89ed41">In-house</Vendor>
-    <Course_x0020_title xmlns="0feec74c-ecc7-44c3-9c64-3623cf89ed41">IT Capstone Written Project</Course_x0020_title>
-    <Launch_x0020_Date xmlns="0feec74c-ecc7-44c3-9c64-3623cf89ed41">2016-03-01T07:00:00+00:00</Launch_x0020_Date>
-    <Discipline xmlns="0feec74c-ecc7-44c3-9c64-3623cf89ed41">IT</Discipline>
-    <Course_x0020_short_x0020_name xmlns="0feec74c-ecc7-44c3-9c64-3623cf89ed41" xsi:nil="true"/>
-    <SME xmlns="0feec74c-ecc7-44c3-9c64-3623cf89ed41" xsi:nil="true"/>
-    <Course_x0020_code xmlns="0feec74c-ecc7-44c3-9c64-3623cf89ed41">C868</Course_x0020_code>
-    <qrac xmlns="0feec74c-ecc7-44c3-9c64-3623cf89ed41" xsi:nil="true"/>
-    <Step_x0020_Completed xmlns="0feec74c-ecc7-44c3-9c64-3623cf89ed41">
-      <Value>N/A</Value>
-    </Step_x0020_Completed>
-    <Course_x0020_number xmlns="0feec74c-ecc7-44c3-9c64-3623cf89ed41" xsi:nil="true"/>
-    <d5fh xmlns="0feec74c-ecc7-44c3-9c64-3623cf89ed41" xsi:nil="true"/>
-    <Publication_x0020_Date xmlns="0feec74c-ecc7-44c3-9c64-3623cf89ed41">2016-02-01T07:00:00+00:00</Publication_x0020_Date>
-    <Assessment_x0020_Type xmlns="0feec74c-ecc7-44c3-9c64-3623cf89ed41">
-      <Value>Performance</Value>
-    </Assessment_x0020_Type>
-    <Editor0 xmlns="0feec74c-ecc7-44c3-9c64-3623cf89ed41">
-      <UserInfo>
-        <DisplayName>Stacey Wadsworth</DisplayName>
-        <AccountId>162</AccountId>
-        <AccountType/>
-      </UserInfo>
-    </Editor0>
-    <Doc_x0020_Type xmlns="0feec74c-ecc7-44c3-9c64-3623cf89ed41">
-      <Value>Attachment</Value>
-    </Doc_x0020_Type>
-    <Performance_x0020_Steps_x0020_Completed xmlns="0feec74c-ecc7-44c3-9c64-3623cf89ed41">
-      <Value>N/A</Value>
-    </Performance_x0020_Steps_x0020_Completed>
-    <_ip_UnifiedCompliancePolicyUIAction xmlns="http://schemas.microsoft.com/sharepoint/v3" xsi:nil="true"/>
-    <_ip_UnifiedCompliancePolicyProperties xmlns="http://schemas.microsoft.com/sharepoint/v3" xsi:nil="true"/>
-  </documentManagement>
-</p:properties>
-</file>
-
 <file path=customXml/item4.xml><?xml version="1.0" encoding="utf-8"?>
 <b:Sources xmlns:b="http://schemas.openxmlformats.org/officeDocument/2006/bibliography" xmlns="http://schemas.openxmlformats.org/officeDocument/2006/bibliography" SelectedStyle="\APASixthEditionOfficeOnline.xsl" StyleName="APA" Version="6"/>
 </file>
 
 <file path=customXml/itemProps1.xml><?xml version="1.0" encoding="utf-8"?>
+<ds:datastoreItem xmlns:ds="http://schemas.openxmlformats.org/officeDocument/2006/customXml" ds:itemID="{7B0717D4-763B-4863-A4A6-F672B5F5BEF7}">
+  <ds:schemaRefs>
+    <ds:schemaRef ds:uri="http://schemas.microsoft.com/office/2006/metadata/properties"/>
+    <ds:schemaRef ds:uri="http://schemas.microsoft.com/office/infopath/2007/PartnerControls"/>
+    <ds:schemaRef ds:uri="0feec74c-ecc7-44c3-9c64-3623cf89ed41"/>
+    <ds:schemaRef ds:uri="http://schemas.microsoft.com/sharepoint/v3"/>
+  </ds:schemaRefs>
+</ds:datastoreItem>
+</file>
+
+<file path=customXml/itemProps2.xml><?xml version="1.0" encoding="utf-8"?>
+<ds:datastoreItem xmlns:ds="http://schemas.openxmlformats.org/officeDocument/2006/customXml" ds:itemID="{DD87CAEB-63CA-4A39-AC62-F15C435DC80C}">
+  <ds:schemaRefs>
+    <ds:schemaRef ds:uri="http://schemas.microsoft.com/sharepoint/v3/contenttype/forms"/>
+  </ds:schemaRefs>
+</ds:datastoreItem>
+</file>
+
+<file path=customXml/itemProps3.xml><?xml version="1.0" encoding="utf-8"?>
 <ds:datastoreItem xmlns:ds="http://schemas.openxmlformats.org/officeDocument/2006/customXml" ds:itemID="{639CB28C-6354-4891-80F7-2CB0A5421BCB}">
   <ds:schemaRefs>
     <ds:schemaRef ds:uri="http://schemas.microsoft.com/office/2006/metadata/contentType"/>
@@ -3450,34 +3487,8 @@
 </ds:datastoreItem>
 </file>
 
-<file path=customXml/itemProps2.xml><?xml version="1.0" encoding="utf-8"?>
-<ds:datastoreItem xmlns:ds="http://schemas.openxmlformats.org/officeDocument/2006/customXml" ds:itemID="{DD87CAEB-63CA-4A39-AC62-F15C435DC80C}">
-  <ds:schemaRefs>
-    <ds:schemaRef ds:uri="http://schemas.microsoft.com/sharepoint/v3/contenttype/forms"/>
-  </ds:schemaRefs>
-</ds:datastoreItem>
-</file>
-
-<file path=customXml/itemProps3.xml><?xml version="1.0" encoding="utf-8"?>
-<ds:datastoreItem xmlns:ds="http://schemas.openxmlformats.org/officeDocument/2006/customXml" ds:itemID="{7B0717D4-763B-4863-A4A6-F672B5F5BEF7}">
-  <ds:schemaRefs>
-    <ds:schemaRef ds:uri="1f707338-ea0f-4fe5-baee-59b996692b22"/>
-    <ds:schemaRef ds:uri="http://purl.org/dc/elements/1.1/"/>
-    <ds:schemaRef ds:uri="http://schemas.microsoft.com/office/2006/metadata/properties"/>
-    <ds:schemaRef ds:uri="http://schemas.microsoft.com/sharepoint/v3"/>
-    <ds:schemaRef ds:uri="http://purl.org/dc/terms/"/>
-    <ds:schemaRef ds:uri="http://schemas.microsoft.com/office/infopath/2007/PartnerControls"/>
-    <ds:schemaRef ds:uri="http://schemas.microsoft.com/office/2006/documentManagement/types"/>
-    <ds:schemaRef ds:uri="http://schemas.openxmlformats.org/package/2006/metadata/core-properties"/>
-    <ds:schemaRef ds:uri="0feec74c-ecc7-44c3-9c64-3623cf89ed41"/>
-    <ds:schemaRef ds:uri="http://www.w3.org/XML/1998/namespace"/>
-    <ds:schemaRef ds:uri="http://purl.org/dc/dcmitype/"/>
-  </ds:schemaRefs>
-</ds:datastoreItem>
-</file>
-
 <file path=customXml/itemProps4.xml><?xml version="1.0" encoding="utf-8"?>
-<ds:datastoreItem xmlns:ds="http://schemas.openxmlformats.org/officeDocument/2006/customXml" ds:itemID="{EFA9A3DC-6537-41C1-B657-673FB05E6242}">
+<ds:datastoreItem xmlns:ds="http://schemas.openxmlformats.org/officeDocument/2006/customXml" ds:itemID="{4CAFDF8B-D005-4B6F-A1A1-BEEAC7D3D3BD}">
   <ds:schemaRefs>
     <ds:schemaRef ds:uri="http://schemas.openxmlformats.org/officeDocument/2006/bibliography"/>
   </ds:schemaRefs>

</xml_diff>